<commit_message>
miscelaneos y exportacion html
</commit_message>
<xml_diff>
--- a/Documentacion proyecto datos 1.docx
+++ b/Documentacion proyecto datos 1.docx
@@ -584,13 +584,59 @@
           <w:szCs w:val="24"/>
         </w:rPr>
       </w:pPr>
-      <w:r>
-        <w:rPr>
-          <w:rFonts w:ascii="Arial" w:hAnsi="Arial" w:cs="Arial"/>
-          <w:sz w:val="24"/>
-          <w:szCs w:val="24"/>
-        </w:rPr>
-        <w:t xml:space="preserve">Connect dots es un juego multiplayer de </w:t>
+      <w:proofErr w:type="spellStart"/>
+      <w:r>
+        <w:rPr>
+          <w:rFonts w:ascii="Arial" w:hAnsi="Arial" w:cs="Arial"/>
+          <w:sz w:val="24"/>
+          <w:szCs w:val="24"/>
+        </w:rPr>
+        <w:t>Connect</w:t>
+      </w:r>
+      <w:proofErr w:type="spellEnd"/>
+      <w:r>
+        <w:rPr>
+          <w:rFonts w:ascii="Arial" w:hAnsi="Arial" w:cs="Arial"/>
+          <w:sz w:val="24"/>
+          <w:szCs w:val="24"/>
+        </w:rPr>
+        <w:t xml:space="preserve"> </w:t>
+      </w:r>
+      <w:proofErr w:type="spellStart"/>
+      <w:r>
+        <w:rPr>
+          <w:rFonts w:ascii="Arial" w:hAnsi="Arial" w:cs="Arial"/>
+          <w:sz w:val="24"/>
+          <w:szCs w:val="24"/>
+        </w:rPr>
+        <w:t>dots</w:t>
+      </w:r>
+      <w:proofErr w:type="spellEnd"/>
+      <w:r>
+        <w:rPr>
+          <w:rFonts w:ascii="Arial" w:hAnsi="Arial" w:cs="Arial"/>
+          <w:sz w:val="24"/>
+          <w:szCs w:val="24"/>
+        </w:rPr>
+        <w:t xml:space="preserve"> es un juego </w:t>
+      </w:r>
+      <w:proofErr w:type="spellStart"/>
+      <w:r>
+        <w:rPr>
+          <w:rFonts w:ascii="Arial" w:hAnsi="Arial" w:cs="Arial"/>
+          <w:sz w:val="24"/>
+          <w:szCs w:val="24"/>
+        </w:rPr>
+        <w:t>multiplayer</w:t>
+      </w:r>
+      <w:proofErr w:type="spellEnd"/>
+      <w:r>
+        <w:rPr>
+          <w:rFonts w:ascii="Arial" w:hAnsi="Arial" w:cs="Arial"/>
+          <w:sz w:val="24"/>
+          <w:szCs w:val="24"/>
+        </w:rPr>
+        <w:t xml:space="preserve"> de </w:t>
       </w:r>
       <w:r>
         <w:rPr>
@@ -610,23 +656,7 @@
           <w:sz w:val="24"/>
           <w:szCs w:val="24"/>
         </w:rPr>
-        <w:t xml:space="preserve"> jugadores. El juego consiste en una malla de puntos donde el jugador puede unir dichos puntos mediante líneas por turno. Si el jugador logra cerrar un cuadrado en su turno, puede seguir jugando hasta que agregue una línea que no cierre un cuadrado. El objetivo del juego es cerrar cuadrados para obtener puntos. El jugador que logre cerrar más cuadrados al final de la </w:t>
-      </w:r>
-      <w:r>
-        <w:rPr>
-          <w:rFonts w:ascii="Arial" w:hAnsi="Arial" w:cs="Arial"/>
-          <w:sz w:val="24"/>
-          <w:szCs w:val="24"/>
-        </w:rPr>
-        <w:t>partida</w:t>
-      </w:r>
-      <w:r>
-        <w:rPr>
-          <w:rFonts w:ascii="Arial" w:hAnsi="Arial" w:cs="Arial"/>
-          <w:sz w:val="24"/>
-          <w:szCs w:val="24"/>
-        </w:rPr>
-        <w:t xml:space="preserve"> será el ganador.</w:t>
+        <w:t xml:space="preserve"> jugadores. El juego consiste en una malla de puntos donde el jugador puede unir dichos puntos mediante líneas por turno. Si el jugador logra cerrar un cuadrado en su turno, puede seguir jugando hasta que agregue una línea que no cierre un cuadrado. El objetivo del juego es cerrar cuadrados para obtener puntos. El jugador que logre cerrar más cuadrados al final de la partida será el ganador.</w:t>
       </w:r>
     </w:p>
     <w:p>
@@ -777,29 +807,41 @@
           <w:szCs w:val="24"/>
         </w:rPr>
       </w:pPr>
-      <w:r>
-        <w:rPr>
-          <w:rFonts w:ascii="Arial" w:hAnsi="Arial" w:cs="Arial"/>
-          <w:sz w:val="24"/>
-          <w:szCs w:val="24"/>
-        </w:rPr>
-        <w:t xml:space="preserve">Dots es un juego multiplayer. Hay un servidor central que consiste en una aplicación en Java que escucha las conexiones entrantes por un Socket. Cada aplicación cliente se ejecuta en una computadora y se conecta por socket al servidor. Cuando el juego va a iniciar, el servidor recibe la petición del cliente y lo ingresa en una cola. En el momento que </w:t>
-      </w:r>
-      <w:r>
-        <w:rPr>
-          <w:rFonts w:ascii="Arial" w:hAnsi="Arial" w:cs="Arial"/>
-          <w:sz w:val="24"/>
-          <w:szCs w:val="24"/>
-        </w:rPr>
-        <w:t>haya</w:t>
-      </w:r>
-      <w:r>
-        <w:rPr>
-          <w:rFonts w:ascii="Arial" w:hAnsi="Arial" w:cs="Arial"/>
-          <w:sz w:val="24"/>
-          <w:szCs w:val="24"/>
-        </w:rPr>
-        <w:t xml:space="preserve"> dos o más jugadores, empieza el juego. Pueden jugar varios jugadores a la vez. </w:t>
+      <w:proofErr w:type="spellStart"/>
+      <w:r>
+        <w:rPr>
+          <w:rFonts w:ascii="Arial" w:hAnsi="Arial" w:cs="Arial"/>
+          <w:sz w:val="24"/>
+          <w:szCs w:val="24"/>
+        </w:rPr>
+        <w:t>Dots</w:t>
+      </w:r>
+      <w:proofErr w:type="spellEnd"/>
+      <w:r>
+        <w:rPr>
+          <w:rFonts w:ascii="Arial" w:hAnsi="Arial" w:cs="Arial"/>
+          <w:sz w:val="24"/>
+          <w:szCs w:val="24"/>
+        </w:rPr>
+        <w:t xml:space="preserve"> es un juego </w:t>
+      </w:r>
+      <w:proofErr w:type="spellStart"/>
+      <w:r>
+        <w:rPr>
+          <w:rFonts w:ascii="Arial" w:hAnsi="Arial" w:cs="Arial"/>
+          <w:sz w:val="24"/>
+          <w:szCs w:val="24"/>
+        </w:rPr>
+        <w:t>multiplayer</w:t>
+      </w:r>
+      <w:proofErr w:type="spellEnd"/>
+      <w:r>
+        <w:rPr>
+          <w:rFonts w:ascii="Arial" w:hAnsi="Arial" w:cs="Arial"/>
+          <w:sz w:val="24"/>
+          <w:szCs w:val="24"/>
+        </w:rPr>
+        <w:t xml:space="preserve">. Hay un servidor central que consiste en una aplicación en Java que escucha las conexiones entrantes por un Socket. Cada aplicación cliente se ejecuta en una computadora y se conecta por socket al servidor. Cuando el juego va a iniciar, el servidor recibe la petición del cliente y lo ingresa en una cola. En el momento que haya dos o más jugadores, empieza el juego. Pueden jugar varios jugadores a la vez. </w:t>
       </w:r>
     </w:p>
     <w:p>
@@ -1080,6 +1122,46 @@
           <w:szCs w:val="28"/>
         </w:rPr>
       </w:pPr>
+      <w:r>
+        <w:rPr>
+          <w:noProof/>
+        </w:rPr>
+        <w:drawing>
+          <wp:inline distT="0" distB="0" distL="0" distR="0" wp14:anchorId="6B276A89" wp14:editId="7F85FD9E">
+            <wp:extent cx="3231543" cy="2024743"/>
+            <wp:effectExtent l="0" t="0" r="6985" b="0"/>
+            <wp:docPr id="621810864" name="Imagen 1" descr="Interfaz de usuario gráfica&#10;&#10;Descripción generada automáticamente"/>
+            <wp:cNvGraphicFramePr>
+              <a:graphicFrameLocks xmlns:a="http://schemas.openxmlformats.org/drawingml/2006/main" noChangeAspect="1"/>
+            </wp:cNvGraphicFramePr>
+            <a:graphic xmlns:a="http://schemas.openxmlformats.org/drawingml/2006/main">
+              <a:graphicData uri="http://schemas.openxmlformats.org/drawingml/2006/picture">
+                <pic:pic xmlns:pic="http://schemas.openxmlformats.org/drawingml/2006/picture">
+                  <pic:nvPicPr>
+                    <pic:cNvPr id="621810864" name="Imagen 1" descr="Interfaz de usuario gráfica&#10;&#10;Descripción generada automáticamente"/>
+                    <pic:cNvPicPr/>
+                  </pic:nvPicPr>
+                  <pic:blipFill>
+                    <a:blip r:embed="rId7"/>
+                    <a:stretch>
+                      <a:fillRect/>
+                    </a:stretch>
+                  </pic:blipFill>
+                  <pic:spPr>
+                    <a:xfrm>
+                      <a:off x="0" y="0"/>
+                      <a:ext cx="3232879" cy="2025580"/>
+                    </a:xfrm>
+                    <a:prstGeom prst="rect">
+                      <a:avLst/>
+                    </a:prstGeom>
+                  </pic:spPr>
+                </pic:pic>
+              </a:graphicData>
+            </a:graphic>
+          </wp:inline>
+        </w:drawing>
+      </w:r>
       <w:r>
         <w:rPr>
           <w:rFonts w:ascii="Arial" w:hAnsi="Arial" w:cs="Arial"/>

</xml_diff>

<commit_message>
Revert "diagrama de clases UML preliminar"
This reverts commit 4d332a35fcdb58c79aa7409942a019429eba016f.
</commit_message>
<xml_diff>
--- a/Documentacion proyecto datos 1.docx
+++ b/Documentacion proyecto datos 1.docx
@@ -1114,8 +1114,6 @@
     </w:p>
     <w:p>
       <w:pPr>
-        <w:spacing w:line="360" w:lineRule="auto"/>
-        <w:jc w:val="both"/>
         <w:rPr>
           <w:rFonts w:ascii="Arial" w:hAnsi="Arial" w:cs="Arial"/>
           <w:b/>
@@ -1126,34 +1124,13 @@
       </w:pPr>
       <w:r>
         <w:rPr>
-          <w:rFonts w:ascii="Arial" w:hAnsi="Arial" w:cs="Arial"/>
-          <w:b/>
-          <w:bCs/>
-          <w:sz w:val="28"/>
-          <w:szCs w:val="28"/>
-        </w:rPr>
-        <w:t>Servidor</w:t>
-      </w:r>
-    </w:p>
-    <w:p>
-      <w:pPr>
-        <w:rPr>
-          <w:rFonts w:ascii="Arial" w:hAnsi="Arial" w:cs="Arial"/>
-          <w:b/>
-          <w:bCs/>
-          <w:sz w:val="28"/>
-          <w:szCs w:val="28"/>
-        </w:rPr>
-      </w:pPr>
-      <w:r>
-        <w:rPr>
           <w:noProof/>
         </w:rPr>
         <w:drawing>
-          <wp:inline distT="0" distB="0" distL="0" distR="0" wp14:anchorId="732CC4BE" wp14:editId="49F140AD">
-            <wp:extent cx="5289679" cy="3114675"/>
-            <wp:effectExtent l="0" t="0" r="6350" b="0"/>
-            <wp:docPr id="660524341" name="Imagen 1" descr="Tabla&#10;&#10;Descripción generada automáticamente con confianza media"/>
+          <wp:inline distT="0" distB="0" distL="0" distR="0" wp14:anchorId="6B276A89" wp14:editId="7F85FD9E">
+            <wp:extent cx="3231543" cy="2024743"/>
+            <wp:effectExtent l="0" t="0" r="6985" b="0"/>
+            <wp:docPr id="621810864" name="Imagen 1" descr="Interfaz de usuario gráfica&#10;&#10;Descripción generada automáticamente"/>
             <wp:cNvGraphicFramePr>
               <a:graphicFrameLocks xmlns:a="http://schemas.openxmlformats.org/drawingml/2006/main" noChangeAspect="1"/>
             </wp:cNvGraphicFramePr>
@@ -1161,7 +1138,7 @@
               <a:graphicData uri="http://schemas.openxmlformats.org/drawingml/2006/picture">
                 <pic:pic xmlns:pic="http://schemas.openxmlformats.org/drawingml/2006/picture">
                   <pic:nvPicPr>
-                    <pic:cNvPr id="660524341" name="Imagen 1" descr="Tabla&#10;&#10;Descripción generada automáticamente con confianza media"/>
+                    <pic:cNvPr id="621810864" name="Imagen 1" descr="Interfaz de usuario gráfica&#10;&#10;Descripción generada automáticamente"/>
                     <pic:cNvPicPr/>
                   </pic:nvPicPr>
                   <pic:blipFill>
@@ -1173,79 +1150,7 @@
                   <pic:spPr>
                     <a:xfrm>
                       <a:off x="0" y="0"/>
-                      <a:ext cx="5309535" cy="3126367"/>
-                    </a:xfrm>
-                    <a:prstGeom prst="rect">
-                      <a:avLst/>
-                    </a:prstGeom>
-                  </pic:spPr>
-                </pic:pic>
-              </a:graphicData>
-            </a:graphic>
-          </wp:inline>
-        </w:drawing>
-      </w:r>
-    </w:p>
-    <w:p>
-      <w:pPr>
-        <w:rPr>
-          <w:rFonts w:ascii="Arial" w:hAnsi="Arial" w:cs="Arial"/>
-          <w:b/>
-          <w:bCs/>
-          <w:sz w:val="28"/>
-          <w:szCs w:val="28"/>
-        </w:rPr>
-      </w:pPr>
-      <w:r>
-        <w:rPr>
-          <w:rFonts w:ascii="Arial" w:hAnsi="Arial" w:cs="Arial"/>
-          <w:b/>
-          <w:bCs/>
-          <w:sz w:val="28"/>
-          <w:szCs w:val="28"/>
-        </w:rPr>
-        <w:t>Cliente</w:t>
-      </w:r>
-    </w:p>
-    <w:p>
-      <w:pPr>
-        <w:rPr>
-          <w:rFonts w:ascii="Arial" w:hAnsi="Arial" w:cs="Arial"/>
-          <w:b/>
-          <w:bCs/>
-          <w:sz w:val="28"/>
-          <w:szCs w:val="28"/>
-        </w:rPr>
-      </w:pPr>
-      <w:r>
-        <w:rPr>
-          <w:noProof/>
-        </w:rPr>
-        <w:drawing>
-          <wp:inline distT="0" distB="0" distL="0" distR="0" wp14:anchorId="07F17506" wp14:editId="5287C44A">
-            <wp:extent cx="2552700" cy="3666295"/>
-            <wp:effectExtent l="0" t="0" r="0" b="0"/>
-            <wp:docPr id="1325867507" name="Imagen 1" descr="Interfaz de usuario gráfica, Texto, Aplicación&#10;&#10;Descripción generada automáticamente"/>
-            <wp:cNvGraphicFramePr>
-              <a:graphicFrameLocks xmlns:a="http://schemas.openxmlformats.org/drawingml/2006/main" noChangeAspect="1"/>
-            </wp:cNvGraphicFramePr>
-            <a:graphic xmlns:a="http://schemas.openxmlformats.org/drawingml/2006/main">
-              <a:graphicData uri="http://schemas.openxmlformats.org/drawingml/2006/picture">
-                <pic:pic xmlns:pic="http://schemas.openxmlformats.org/drawingml/2006/picture">
-                  <pic:nvPicPr>
-                    <pic:cNvPr id="1325867507" name="Imagen 1" descr="Interfaz de usuario gráfica, Texto, Aplicación&#10;&#10;Descripción generada automáticamente"/>
-                    <pic:cNvPicPr/>
-                  </pic:nvPicPr>
-                  <pic:blipFill>
-                    <a:blip r:embed="rId8"/>
-                    <a:stretch>
-                      <a:fillRect/>
-                    </a:stretch>
-                  </pic:blipFill>
-                  <pic:spPr>
-                    <a:xfrm>
-                      <a:off x="0" y="0"/>
-                      <a:ext cx="2582408" cy="3708963"/>
+                      <a:ext cx="3232879" cy="2025580"/>
                     </a:xfrm>
                     <a:prstGeom prst="rect">
                       <a:avLst/>

</xml_diff>